<commit_message>
TIL:iOS(CS193P 4,5 강 복습, 2차 리딩, 2차 과제 진행)
</commit_message>
<xml_diff>
--- a/12/iOS/docs/2차 유인물.docx
+++ b/12/iOS/docs/2차 유인물.docx
@@ -1224,13 +1224,987 @@
         <w:t xml:space="preserve"> </w:t>
       </w:r>
     </w:p>
-    <w:p/>
     <w:p>
       <w:pPr>
         <w:rPr>
-          <w:rFonts w:hint="eastAsia"/>
           <w:b/>
           <w:bCs/>
+        </w:rPr>
+      </w:pPr>
+    </w:p>
+    <w:p>
+      <w:pPr>
+        <w:rPr>
+          <w:b/>
+          <w:bCs/>
+        </w:rPr>
+      </w:pPr>
+      <w:r>
+        <w:rPr>
+          <w:b/>
+          <w:bCs/>
+        </w:rPr>
+        <w:t>Property Observers</w:t>
+      </w:r>
+    </w:p>
+    <w:p>
+      <w:r>
+        <w:rPr>
+          <w:rFonts w:hint="eastAsia"/>
+        </w:rPr>
+        <w:t xml:space="preserve">프로퍼티 </w:t>
+      </w:r>
+      <w:proofErr w:type="spellStart"/>
+      <w:r>
+        <w:rPr>
+          <w:rFonts w:hint="eastAsia"/>
+        </w:rPr>
+        <w:t>옵저버는</w:t>
+      </w:r>
+      <w:proofErr w:type="spellEnd"/>
+      <w:r>
+        <w:rPr>
+          <w:rFonts w:hint="eastAsia"/>
+        </w:rPr>
+        <w:t xml:space="preserve"> 프로퍼티의 값을 관찰하다가 변경이 생기면 호출된다.</w:t>
+      </w:r>
+      <w:r>
+        <w:t xml:space="preserve"> </w:t>
+      </w:r>
+      <w:r>
+        <w:rPr>
+          <w:rFonts w:hint="eastAsia"/>
+        </w:rPr>
+        <w:t>소유</w:t>
+      </w:r>
+      <w:r>
+        <w:t xml:space="preserve"> </w:t>
+      </w:r>
+      <w:r>
+        <w:rPr>
+          <w:rFonts w:hint="eastAsia"/>
+        </w:rPr>
+        <w:t>프로퍼티,</w:t>
+      </w:r>
+      <w:r>
+        <w:t xml:space="preserve"> </w:t>
+      </w:r>
+      <w:r>
+        <w:rPr>
+          <w:rFonts w:hint="eastAsia"/>
+        </w:rPr>
+        <w:t>상속 프로퍼티,</w:t>
+      </w:r>
+      <w:r>
+        <w:t xml:space="preserve"> </w:t>
+      </w:r>
+      <w:proofErr w:type="spellStart"/>
+      <w:r>
+        <w:rPr>
+          <w:rFonts w:hint="eastAsia"/>
+        </w:rPr>
+        <w:t>컴퓨티드</w:t>
+      </w:r>
+      <w:proofErr w:type="spellEnd"/>
+      <w:r>
+        <w:rPr>
+          <w:rFonts w:hint="eastAsia"/>
+        </w:rPr>
+        <w:t xml:space="preserve"> 프로퍼티에 적용할 수 있다.</w:t>
+      </w:r>
+      <w:r>
+        <w:t xml:space="preserve"> </w:t>
+      </w:r>
+      <w:r>
+        <w:rPr>
+          <w:rFonts w:hint="eastAsia"/>
+        </w:rPr>
+        <w:t>상속</w:t>
+      </w:r>
+      <w:r>
+        <w:rPr>
+          <w:rFonts w:hint="eastAsia"/>
+        </w:rPr>
+        <w:t xml:space="preserve"> 프로퍼티는 상속한 클래스에서 해당 프로퍼티를 </w:t>
+      </w:r>
+      <w:proofErr w:type="spellStart"/>
+      <w:r>
+        <w:rPr>
+          <w:rFonts w:hint="eastAsia"/>
+        </w:rPr>
+        <w:t>오버라이딩</w:t>
+      </w:r>
+      <w:proofErr w:type="spellEnd"/>
+      <w:r>
+        <w:rPr>
+          <w:rFonts w:hint="eastAsia"/>
+        </w:rPr>
+        <w:t xml:space="preserve"> 해 </w:t>
+      </w:r>
+      <w:proofErr w:type="spellStart"/>
+      <w:r>
+        <w:rPr>
+          <w:rFonts w:hint="eastAsia"/>
+        </w:rPr>
+        <w:t>옵저버를</w:t>
+      </w:r>
+      <w:proofErr w:type="spellEnd"/>
+      <w:r>
+        <w:rPr>
+          <w:rFonts w:hint="eastAsia"/>
+        </w:rPr>
+        <w:t xml:space="preserve"> 추가할 수 있고 </w:t>
+      </w:r>
+      <w:proofErr w:type="spellStart"/>
+      <w:r>
+        <w:rPr>
+          <w:rFonts w:hint="eastAsia"/>
+        </w:rPr>
+        <w:t>컴퓨티드</w:t>
+      </w:r>
+      <w:proofErr w:type="spellEnd"/>
+      <w:r>
+        <w:rPr>
+          <w:rFonts w:hint="eastAsia"/>
+        </w:rPr>
+        <w:t xml:space="preserve"> 프로퍼티는</w:t>
+      </w:r>
+      <w:r>
+        <w:rPr>
+          <w:rFonts w:hint="eastAsia"/>
+        </w:rPr>
+        <w:t xml:space="preserve"> </w:t>
+      </w:r>
+      <w:proofErr w:type="spellStart"/>
+      <w:r>
+        <w:rPr>
+          <w:rFonts w:hint="eastAsia"/>
+        </w:rPr>
+        <w:t>옵저버를</w:t>
+      </w:r>
+      <w:proofErr w:type="spellEnd"/>
+      <w:r>
+        <w:rPr>
+          <w:rFonts w:hint="eastAsia"/>
+        </w:rPr>
+        <w:t xml:space="preserve"> 더하지 않</w:t>
+      </w:r>
+      <w:r>
+        <w:rPr>
+          <w:rFonts w:hint="eastAsia"/>
+        </w:rPr>
+        <w:t>아도</w:t>
+      </w:r>
+      <w:r>
+        <w:rPr>
+          <w:rFonts w:hint="eastAsia"/>
+        </w:rPr>
+        <w:t xml:space="preserve"> 세터에 </w:t>
+      </w:r>
+      <w:proofErr w:type="spellStart"/>
+      <w:r>
+        <w:rPr>
+          <w:rFonts w:hint="eastAsia"/>
+        </w:rPr>
+        <w:t>옵저버를</w:t>
+      </w:r>
+      <w:proofErr w:type="spellEnd"/>
+      <w:r>
+        <w:rPr>
+          <w:rFonts w:hint="eastAsia"/>
+        </w:rPr>
+        <w:t xml:space="preserve"> 넣을 수 있다.</w:t>
+      </w:r>
+      <w:r>
+        <w:t xml:space="preserve"> </w:t>
+      </w:r>
+      <w:proofErr w:type="spellStart"/>
+      <w:r>
+        <w:t>willSet</w:t>
+      </w:r>
+      <w:proofErr w:type="spellEnd"/>
+      <w:r>
+        <w:rPr>
+          <w:rFonts w:hint="eastAsia"/>
+        </w:rPr>
+        <w:t xml:space="preserve">은 프로퍼티의 값이 바뀌기 직전에 호출되고 </w:t>
+      </w:r>
+      <w:proofErr w:type="spellStart"/>
+      <w:r>
+        <w:t>didSet</w:t>
+      </w:r>
+      <w:proofErr w:type="spellEnd"/>
+      <w:r>
+        <w:rPr>
+          <w:rFonts w:hint="eastAsia"/>
+        </w:rPr>
+        <w:t>은 프로퍼티의 값이 바뀐 직후에 호출된다.</w:t>
+      </w:r>
+      <w:r>
+        <w:t xml:space="preserve"> </w:t>
+      </w:r>
+    </w:p>
+    <w:p/>
+    <w:p>
+      <w:pPr>
+        <w:rPr>
+          <w:b/>
+          <w:bCs/>
+        </w:rPr>
+      </w:pPr>
+      <w:r>
+        <w:rPr>
+          <w:b/>
+          <w:bCs/>
+        </w:rPr>
+        <w:t>property wrappers</w:t>
+      </w:r>
+    </w:p>
+    <w:p>
+      <w:r>
+        <w:rPr>
+          <w:rFonts w:hint="eastAsia"/>
+        </w:rPr>
+        <w:t>만약 프로퍼티에 특정한 조건을 부여하고 이를 일괄적으로 적용하고 싶다면 프로퍼티 래퍼로 감싼 프로퍼티를 선언할 수 있다.</w:t>
+      </w:r>
+    </w:p>
+    <w:p/>
+    <w:p>
+      <w:r>
+        <w:t>@propertyWrapper</w:t>
+      </w:r>
+    </w:p>
+    <w:p>
+      <w:r>
+        <w:t xml:space="preserve">struct </w:t>
+      </w:r>
+      <w:proofErr w:type="spellStart"/>
+      <w:r>
+        <w:t>TwelveOrLess</w:t>
+      </w:r>
+      <w:proofErr w:type="spellEnd"/>
+      <w:r>
+        <w:t xml:space="preserve"> {</w:t>
+      </w:r>
+    </w:p>
+    <w:p>
+      <w:r>
+        <w:t xml:space="preserve">    private var number = 0</w:t>
+      </w:r>
+    </w:p>
+    <w:p>
+      <w:r>
+        <w:t xml:space="preserve">    var </w:t>
+      </w:r>
+      <w:proofErr w:type="spellStart"/>
+      <w:r>
+        <w:t>wrappedValue</w:t>
+      </w:r>
+      <w:proofErr w:type="spellEnd"/>
+      <w:r>
+        <w:t>: Int {</w:t>
+      </w:r>
+    </w:p>
+    <w:p>
+      <w:r>
+        <w:t xml:space="preserve">        get </w:t>
+      </w:r>
+      <w:proofErr w:type="gramStart"/>
+      <w:r>
+        <w:t>{ return</w:t>
+      </w:r>
+      <w:proofErr w:type="gramEnd"/>
+      <w:r>
+        <w:t xml:space="preserve"> number }</w:t>
+      </w:r>
+    </w:p>
+    <w:p>
+      <w:r>
+        <w:t xml:space="preserve">        set </w:t>
+      </w:r>
+      <w:proofErr w:type="gramStart"/>
+      <w:r>
+        <w:t>{ number</w:t>
+      </w:r>
+      <w:proofErr w:type="gramEnd"/>
+      <w:r>
+        <w:t xml:space="preserve"> = min(</w:t>
+      </w:r>
+      <w:proofErr w:type="spellStart"/>
+      <w:r>
+        <w:t>newValue</w:t>
+      </w:r>
+      <w:proofErr w:type="spellEnd"/>
+      <w:r>
+        <w:t>, 12) }</w:t>
+      </w:r>
+    </w:p>
+    <w:p>
+      <w:r>
+        <w:t xml:space="preserve">    }</w:t>
+      </w:r>
+    </w:p>
+    <w:p>
+      <w:r>
+        <w:t>}</w:t>
+      </w:r>
+    </w:p>
+    <w:p/>
+    <w:p>
+      <w:pPr>
+        <w:rPr>
+          <w:rFonts w:hint="eastAsia"/>
+        </w:rPr>
+      </w:pPr>
+      <w:r>
+        <w:rPr>
+          <w:rFonts w:hint="eastAsia"/>
+        </w:rPr>
+        <w:t>위에서</w:t>
+      </w:r>
+      <w:r>
+        <w:t xml:space="preserve"> number</w:t>
+      </w:r>
+      <w:r>
+        <w:rPr>
+          <w:rFonts w:hint="eastAsia"/>
+        </w:rPr>
+        <w:t xml:space="preserve">는 </w:t>
+      </w:r>
+      <w:r>
+        <w:t>private</w:t>
+      </w:r>
+      <w:r>
+        <w:rPr>
+          <w:rFonts w:hint="eastAsia"/>
+        </w:rPr>
+        <w:t>로 선언되어 초기화</w:t>
+      </w:r>
+      <w:r>
+        <w:t xml:space="preserve"> </w:t>
+      </w:r>
+      <w:r>
+        <w:rPr>
+          <w:rFonts w:hint="eastAsia"/>
+        </w:rPr>
+        <w:t>시에만 접근할 수 있다.</w:t>
+      </w:r>
+      <w:r>
+        <w:t xml:space="preserve"> </w:t>
+      </w:r>
+      <w:r>
+        <w:rPr>
+          <w:rFonts w:hint="eastAsia"/>
+        </w:rPr>
+        <w:t>여기서 프로퍼티 래퍼</w:t>
+      </w:r>
+      <w:r>
+        <w:rPr>
+          <w:rFonts w:hint="eastAsia"/>
+        </w:rPr>
+        <w:t xml:space="preserve">는 </w:t>
+      </w:r>
+      <w:r>
+        <w:t>number</w:t>
+      </w:r>
+      <w:r>
+        <w:rPr>
+          <w:rFonts w:hint="eastAsia"/>
+        </w:rPr>
+        <w:t xml:space="preserve">가 항상 </w:t>
+      </w:r>
+      <w:r>
+        <w:t>12</w:t>
+      </w:r>
+      <w:r>
+        <w:rPr>
+          <w:rFonts w:hint="eastAsia"/>
+        </w:rPr>
+        <w:t>보다 작</w:t>
+      </w:r>
+      <w:r>
+        <w:rPr>
+          <w:rFonts w:hint="eastAsia"/>
+        </w:rPr>
+        <w:t>은 값을 갖는 것을</w:t>
+      </w:r>
+      <w:r>
+        <w:rPr>
+          <w:rFonts w:hint="eastAsia"/>
+        </w:rPr>
+        <w:t xml:space="preserve"> </w:t>
+      </w:r>
+      <w:r>
+        <w:rPr>
+          <w:rFonts w:hint="eastAsia"/>
+        </w:rPr>
+        <w:t>보장</w:t>
+      </w:r>
+      <w:r>
+        <w:rPr>
+          <w:rFonts w:hint="eastAsia"/>
+        </w:rPr>
+        <w:t>한다.</w:t>
+      </w:r>
+      <w:r>
+        <w:t xml:space="preserve"> </w:t>
+      </w:r>
+    </w:p>
+    <w:p/>
+    <w:p>
+      <w:r>
+        <w:t xml:space="preserve">struct </w:t>
+      </w:r>
+      <w:proofErr w:type="spellStart"/>
+      <w:r>
+        <w:t>SmallRectangle</w:t>
+      </w:r>
+      <w:proofErr w:type="spellEnd"/>
+      <w:r>
+        <w:t xml:space="preserve"> {</w:t>
+      </w:r>
+    </w:p>
+    <w:p>
+      <w:r>
+        <w:t xml:space="preserve">    @TwelveOrLess var height: Int</w:t>
+      </w:r>
+    </w:p>
+    <w:p>
+      <w:r>
+        <w:t xml:space="preserve">    @TwelveOrLess var width: Int</w:t>
+      </w:r>
+    </w:p>
+    <w:p>
+      <w:r>
+        <w:t>}</w:t>
+      </w:r>
+    </w:p>
+    <w:p/>
+    <w:p/>
+    <w:p>
+      <w:r>
+        <w:t xml:space="preserve">var rectangle = </w:t>
+      </w:r>
+      <w:proofErr w:type="spellStart"/>
+      <w:proofErr w:type="gramStart"/>
+      <w:r>
+        <w:t>SmallRectangle</w:t>
+      </w:r>
+      <w:proofErr w:type="spellEnd"/>
+      <w:r>
+        <w:t>(</w:t>
+      </w:r>
+      <w:proofErr w:type="gramEnd"/>
+      <w:r>
+        <w:t>)</w:t>
+      </w:r>
+    </w:p>
+    <w:p>
+      <w:r>
+        <w:t>print(</w:t>
+      </w:r>
+      <w:proofErr w:type="spellStart"/>
+      <w:proofErr w:type="gramStart"/>
+      <w:r>
+        <w:t>rectangle.height</w:t>
+      </w:r>
+      <w:proofErr w:type="spellEnd"/>
+      <w:proofErr w:type="gramEnd"/>
+      <w:r>
+        <w:t>)</w:t>
+      </w:r>
+    </w:p>
+    <w:p>
+      <w:r>
+        <w:t>// Prints "0"</w:t>
+      </w:r>
+    </w:p>
+    <w:p/>
+    <w:p/>
+    <w:p>
+      <w:proofErr w:type="spellStart"/>
+      <w:proofErr w:type="gramStart"/>
+      <w:r>
+        <w:t>rectangle.height</w:t>
+      </w:r>
+      <w:proofErr w:type="spellEnd"/>
+      <w:proofErr w:type="gramEnd"/>
+      <w:r>
+        <w:t xml:space="preserve"> = 10</w:t>
+      </w:r>
+    </w:p>
+    <w:p>
+      <w:r>
+        <w:t>print(</w:t>
+      </w:r>
+      <w:proofErr w:type="spellStart"/>
+      <w:proofErr w:type="gramStart"/>
+      <w:r>
+        <w:t>rectangle.height</w:t>
+      </w:r>
+      <w:proofErr w:type="spellEnd"/>
+      <w:proofErr w:type="gramEnd"/>
+      <w:r>
+        <w:t>)</w:t>
+      </w:r>
+    </w:p>
+    <w:p>
+      <w:r>
+        <w:t>// Prints "10"</w:t>
+      </w:r>
+    </w:p>
+    <w:p/>
+    <w:p/>
+    <w:p>
+      <w:proofErr w:type="spellStart"/>
+      <w:proofErr w:type="gramStart"/>
+      <w:r>
+        <w:t>rectangle.height</w:t>
+      </w:r>
+      <w:proofErr w:type="spellEnd"/>
+      <w:proofErr w:type="gramEnd"/>
+      <w:r>
+        <w:t xml:space="preserve"> = 24</w:t>
+      </w:r>
+    </w:p>
+    <w:p>
+      <w:r>
+        <w:t>print(</w:t>
+      </w:r>
+      <w:proofErr w:type="spellStart"/>
+      <w:proofErr w:type="gramStart"/>
+      <w:r>
+        <w:t>rectangle.height</w:t>
+      </w:r>
+      <w:proofErr w:type="spellEnd"/>
+      <w:proofErr w:type="gramEnd"/>
+      <w:r>
+        <w:t>)</w:t>
+      </w:r>
+    </w:p>
+    <w:p>
+      <w:r>
+        <w:t>// Prints "12"</w:t>
+      </w:r>
+    </w:p>
+    <w:p/>
+    <w:p>
+      <w:r>
+        <w:rPr>
+          <w:rFonts w:hint="eastAsia"/>
+        </w:rPr>
+        <w:t xml:space="preserve">초기화에서 아무런 값을 세팅하지 않으면 </w:t>
+      </w:r>
+      <w:r>
+        <w:t>number</w:t>
+      </w:r>
+      <w:r>
+        <w:rPr>
+          <w:rFonts w:hint="eastAsia"/>
+        </w:rPr>
+        <w:t xml:space="preserve">의 기본값인 </w:t>
+      </w:r>
+      <w:r>
+        <w:t>0</w:t>
+      </w:r>
+      <w:r>
+        <w:rPr>
+          <w:rFonts w:hint="eastAsia"/>
+        </w:rPr>
+        <w:t xml:space="preserve">을 가지고 </w:t>
+      </w:r>
+      <w:r>
+        <w:rPr>
+          <w:rFonts w:hint="eastAsia"/>
+        </w:rPr>
+        <w:t>1</w:t>
+      </w:r>
+      <w:r>
+        <w:t>2</w:t>
+      </w:r>
+      <w:r>
+        <w:rPr>
+          <w:rFonts w:hint="eastAsia"/>
+        </w:rPr>
+        <w:t>보다 큰 값을</w:t>
+      </w:r>
+      <w:r>
+        <w:t xml:space="preserve"> </w:t>
+      </w:r>
+      <w:r>
+        <w:rPr>
+          <w:rFonts w:hint="eastAsia"/>
+        </w:rPr>
+        <w:t xml:space="preserve">넣으면 </w:t>
+      </w:r>
+      <w:r>
+        <w:t>12</w:t>
+      </w:r>
+      <w:r>
+        <w:rPr>
+          <w:rFonts w:hint="eastAsia"/>
+        </w:rPr>
+        <w:t>로 고정된다.</w:t>
+      </w:r>
+    </w:p>
+    <w:p/>
+    <w:p>
+      <w:pPr>
+        <w:rPr>
+          <w:b/>
+          <w:bCs/>
+        </w:rPr>
+      </w:pPr>
+      <w:r>
+        <w:rPr>
+          <w:b/>
+          <w:bCs/>
+        </w:rPr>
+        <w:t>Optional Chaining</w:t>
+      </w:r>
+    </w:p>
+    <w:p>
+      <w:proofErr w:type="spellStart"/>
+      <w:r>
+        <w:rPr>
+          <w:rFonts w:hint="eastAsia"/>
+        </w:rPr>
+        <w:t>옵셔널</w:t>
+      </w:r>
+      <w:proofErr w:type="spellEnd"/>
+      <w:r>
+        <w:rPr>
+          <w:rFonts w:hint="eastAsia"/>
+        </w:rPr>
+        <w:t xml:space="preserve"> </w:t>
+      </w:r>
+      <w:proofErr w:type="spellStart"/>
+      <w:r>
+        <w:rPr>
+          <w:rFonts w:hint="eastAsia"/>
+        </w:rPr>
+        <w:t>체이닝은</w:t>
+      </w:r>
+      <w:proofErr w:type="spellEnd"/>
+      <w:r>
+        <w:rPr>
+          <w:rFonts w:hint="eastAsia"/>
+        </w:rPr>
+        <w:t xml:space="preserve"> n</w:t>
+      </w:r>
+      <w:r>
+        <w:t xml:space="preserve">il </w:t>
+      </w:r>
+      <w:r>
+        <w:rPr>
+          <w:rFonts w:hint="eastAsia"/>
+        </w:rPr>
+        <w:t>값을 가질 수 있는 여러 개의 변수,</w:t>
+      </w:r>
+      <w:r>
+        <w:t xml:space="preserve"> </w:t>
+      </w:r>
+      <w:r>
+        <w:rPr>
+          <w:rFonts w:hint="eastAsia"/>
+        </w:rPr>
+        <w:t>메소드</w:t>
+      </w:r>
+      <w:r>
+        <w:t xml:space="preserve">, </w:t>
+      </w:r>
+      <w:r>
+        <w:rPr>
+          <w:rFonts w:hint="eastAsia"/>
+        </w:rPr>
+        <w:t>섭스크립트 등을 연결해 하나</w:t>
+      </w:r>
+      <w:r>
+        <w:rPr>
+          <w:rFonts w:hint="eastAsia"/>
+        </w:rPr>
+        <w:t>라도</w:t>
+      </w:r>
+      <w:r>
+        <w:rPr>
+          <w:rFonts w:hint="eastAsia"/>
+        </w:rPr>
+        <w:t xml:space="preserve"> n</w:t>
+      </w:r>
+      <w:r>
+        <w:t>il</w:t>
+      </w:r>
+      <w:r>
+        <w:rPr>
+          <w:rFonts w:hint="eastAsia"/>
+        </w:rPr>
+        <w:t>이 발생하면 전체 체인이 실패하도록 하는 방식이다.</w:t>
+      </w:r>
+    </w:p>
+    <w:p/>
+    <w:p>
+      <w:r>
+        <w:t>forced unwrapping</w:t>
+      </w:r>
+      <w:r>
+        <w:rPr>
+          <w:rFonts w:hint="eastAsia"/>
+        </w:rPr>
+        <w:t xml:space="preserve"> 대신 쓰는 것을 고려할 수 있다.</w:t>
+      </w:r>
+      <w:r>
+        <w:t xml:space="preserve"> </w:t>
+      </w:r>
+    </w:p>
+    <w:p>
+      <w:r>
+        <w:t xml:space="preserve">let </w:t>
+      </w:r>
+      <w:proofErr w:type="spellStart"/>
+      <w:r>
+        <w:t>roomCount</w:t>
+      </w:r>
+      <w:proofErr w:type="spellEnd"/>
+      <w:r>
+        <w:t xml:space="preserve"> = </w:t>
+      </w:r>
+      <w:proofErr w:type="gramStart"/>
+      <w:r>
+        <w:t>john.residence!.</w:t>
+      </w:r>
+      <w:proofErr w:type="spellStart"/>
+      <w:proofErr w:type="gramEnd"/>
+      <w:r>
+        <w:t>numberOfRooms</w:t>
+      </w:r>
+      <w:proofErr w:type="spellEnd"/>
+    </w:p>
+    <w:p>
+      <w:r>
+        <w:t>// this triggers a runtime error</w:t>
+      </w:r>
+    </w:p>
+    <w:p>
+      <w:r>
+        <w:rPr>
+          <w:rFonts w:hint="eastAsia"/>
+        </w:rPr>
+        <w:t xml:space="preserve">위 코드에서 </w:t>
+      </w:r>
+      <w:r>
+        <w:t>residence</w:t>
+      </w:r>
+      <w:r>
+        <w:rPr>
+          <w:rFonts w:hint="eastAsia"/>
+        </w:rPr>
+        <w:t xml:space="preserve">가 </w:t>
+      </w:r>
+      <w:r>
+        <w:t>nil</w:t>
+      </w:r>
+      <w:r>
+        <w:rPr>
+          <w:rFonts w:hint="eastAsia"/>
+        </w:rPr>
+        <w:t>일 경우 런타임 에러가 발생한다.</w:t>
+      </w:r>
+    </w:p>
+    <w:p>
+      <w:r>
+        <w:rPr>
+          <w:rFonts w:hint="eastAsia"/>
+        </w:rPr>
+        <w:t>그러나</w:t>
+      </w:r>
+    </w:p>
+    <w:p>
+      <w:r>
+        <w:t xml:space="preserve">if let </w:t>
+      </w:r>
+      <w:proofErr w:type="spellStart"/>
+      <w:r>
+        <w:t>roomCount</w:t>
+      </w:r>
+      <w:proofErr w:type="spellEnd"/>
+      <w:r>
+        <w:t xml:space="preserve"> = </w:t>
+      </w:r>
+      <w:proofErr w:type="gramStart"/>
+      <w:r>
+        <w:t>john.residence?.</w:t>
+      </w:r>
+      <w:proofErr w:type="spellStart"/>
+      <w:proofErr w:type="gramEnd"/>
+      <w:r>
+        <w:t>numberOfRooms</w:t>
+      </w:r>
+      <w:proofErr w:type="spellEnd"/>
+      <w:r>
+        <w:t xml:space="preserve"> {</w:t>
+      </w:r>
+    </w:p>
+    <w:p>
+      <w:r>
+        <w:t xml:space="preserve">    </w:t>
+      </w:r>
+      <w:proofErr w:type="gramStart"/>
+      <w:r>
+        <w:t>print(</w:t>
+      </w:r>
+      <w:proofErr w:type="gramEnd"/>
+      <w:r>
+        <w:t>"John's residence has \(</w:t>
+      </w:r>
+      <w:proofErr w:type="spellStart"/>
+      <w:r>
+        <w:t>roomCount</w:t>
+      </w:r>
+      <w:proofErr w:type="spellEnd"/>
+      <w:r>
+        <w:t>) room(s).")</w:t>
+      </w:r>
+    </w:p>
+    <w:p>
+      <w:r>
+        <w:t>} else {</w:t>
+      </w:r>
+    </w:p>
+    <w:p>
+      <w:r>
+        <w:t xml:space="preserve">    </w:t>
+      </w:r>
+      <w:proofErr w:type="gramStart"/>
+      <w:r>
+        <w:t>print(</w:t>
+      </w:r>
+      <w:proofErr w:type="gramEnd"/>
+      <w:r>
+        <w:t>"Unable to retrieve the number of rooms.")</w:t>
+      </w:r>
+    </w:p>
+    <w:p>
+      <w:r>
+        <w:t>}</w:t>
+      </w:r>
+    </w:p>
+    <w:p>
+      <w:r>
+        <w:t>// Prints "Unable to retrieve the number of rooms."</w:t>
+      </w:r>
+    </w:p>
+    <w:p>
+      <w:r>
+        <w:rPr>
+          <w:rFonts w:hint="eastAsia"/>
+        </w:rPr>
+        <w:t xml:space="preserve">와 같이 </w:t>
+      </w:r>
+      <w:proofErr w:type="spellStart"/>
+      <w:r>
+        <w:rPr>
+          <w:rFonts w:hint="eastAsia"/>
+        </w:rPr>
+        <w:t>옵셔널</w:t>
+      </w:r>
+      <w:proofErr w:type="spellEnd"/>
+      <w:r>
+        <w:rPr>
+          <w:rFonts w:hint="eastAsia"/>
+        </w:rPr>
+        <w:t xml:space="preserve"> 변수에 </w:t>
+      </w:r>
+      <w:r>
+        <w:t>?</w:t>
+      </w:r>
+      <w:proofErr w:type="spellStart"/>
+      <w:r>
+        <w:rPr>
+          <w:rFonts w:hint="eastAsia"/>
+        </w:rPr>
+        <w:t>를</w:t>
+      </w:r>
+      <w:proofErr w:type="spellEnd"/>
+      <w:r>
+        <w:rPr>
+          <w:rFonts w:hint="eastAsia"/>
+        </w:rPr>
+        <w:t xml:space="preserve"> 추가하게 되면 </w:t>
+      </w:r>
+      <w:proofErr w:type="spellStart"/>
+      <w:r>
+        <w:rPr>
+          <w:rFonts w:hint="eastAsia"/>
+        </w:rPr>
+        <w:t>스위프트는</w:t>
+      </w:r>
+      <w:proofErr w:type="spellEnd"/>
+      <w:r>
+        <w:rPr>
+          <w:rFonts w:hint="eastAsia"/>
+        </w:rPr>
+        <w:t xml:space="preserve"> 해당 변수가 </w:t>
+      </w:r>
+      <w:proofErr w:type="spellStart"/>
+      <w:r>
+        <w:rPr>
+          <w:rFonts w:hint="eastAsia"/>
+        </w:rPr>
+        <w:t>옵셔널</w:t>
+      </w:r>
+      <w:proofErr w:type="spellEnd"/>
+      <w:r>
+        <w:rPr>
+          <w:rFonts w:hint="eastAsia"/>
+        </w:rPr>
+        <w:t xml:space="preserve"> </w:t>
+      </w:r>
+      <w:proofErr w:type="spellStart"/>
+      <w:r>
+        <w:rPr>
+          <w:rFonts w:hint="eastAsia"/>
+        </w:rPr>
+        <w:t>체이닝에</w:t>
+      </w:r>
+      <w:proofErr w:type="spellEnd"/>
+      <w:r>
+        <w:rPr>
+          <w:rFonts w:hint="eastAsia"/>
+        </w:rPr>
+        <w:t xml:space="preserve"> 해당하는 것을 알게 된다.</w:t>
+      </w:r>
+      <w:r>
+        <w:rPr>
+          <w:rFonts w:hint="eastAsia"/>
+        </w:rPr>
+        <w:t xml:space="preserve"> 이 경우 </w:t>
+      </w:r>
+      <w:r>
+        <w:t>residence</w:t>
+      </w:r>
+      <w:r>
+        <w:rPr>
+          <w:rFonts w:hint="eastAsia"/>
+        </w:rPr>
+        <w:t xml:space="preserve">가 </w:t>
+      </w:r>
+      <w:r>
+        <w:t>nil</w:t>
+      </w:r>
+      <w:r>
+        <w:rPr>
+          <w:rFonts w:hint="eastAsia"/>
+        </w:rPr>
+        <w:t>값을 가지더라도 런타임 에러가 발생하지 않는다.</w:t>
+      </w:r>
+      <w:r>
+        <w:t xml:space="preserve"> </w:t>
+      </w:r>
+    </w:p>
+    <w:p>
+      <w:pPr>
+        <w:rPr>
+          <w:rFonts w:hint="eastAsia"/>
         </w:rPr>
       </w:pPr>
     </w:p>

</xml_diff>